<commit_message>
Test Push on outside directory
</commit_message>
<xml_diff>
--- a/deliverable5/User Guide.docx
+++ b/deliverable5/User Guide.docx
@@ -374,15 +374,7 @@
         <w:rPr>
           <w:lang w:val="en-CA"/>
         </w:rPr>
-        <w:t>. Functionality to work with a</w:t>
-      </w:r>
-      <w:bookmarkStart w:id="0" w:name="_GoBack"/>
-      <w:bookmarkEnd w:id="0"/>
-      <w:r>
-        <w:rPr>
-          <w:lang w:val="en-CA"/>
-        </w:rPr>
-        <w:t xml:space="preserve"> repo outside the Application folder is a future feature.</w:t>
+        <w:t>. Functionality to work with a repo outside the Application folder is a future feature.</w:t>
       </w:r>
     </w:p>
     <w:p>
@@ -475,6 +467,14 @@
         </w:rPr>
         <w:t>Go into Changed_Systems folder inside the Application folder. It will contain XML file of updated systems since the last commit date. Verification can be done here.</w:t>
       </w:r>
+      <w:r>
+        <w:rPr>
+          <w:lang w:val="en-CA"/>
+        </w:rPr>
+        <w:t xml:space="preserve"> cleanUpReport.txt is going to contain a report of the cleanup.py on the changed files.</w:t>
+      </w:r>
+      <w:bookmarkStart w:id="0" w:name="_GoBack"/>
+      <w:bookmarkEnd w:id="0"/>
     </w:p>
     <w:p>
       <w:pPr>

</xml_diff>